<commit_message>
Update Getting and storing visitor count.docx
</commit_message>
<xml_diff>
--- a/Documentation/Development log/Administrator system design/Graphing user statistic/Getting and storing visitor count.docx
+++ b/Documentation/Development log/Administrator system design/Graphing user statistic/Getting and storing visitor count.docx
@@ -270,6 +270,473 @@
         </w:rPr>
         <w:t>a count is added to a database. Check whether a record of that day has existed. If not, create a record and increment it by 1. Else, increment by 1.</w:t>
       </w:r>
+    </w:p>
+    <w:p>
+      <w:pPr>
+        <w:rPr>
+          <w:sz w:val="28"/>
+          <w:szCs w:val="28"/>
+        </w:rPr>
+      </w:pPr>
+      <w:r>
+        <w:rPr>
+          <w:sz w:val="28"/>
+          <w:szCs w:val="28"/>
+        </w:rPr>
+        <w:t>13/6/2021</w:t>
+      </w:r>
+    </w:p>
+    <w:p>
+      <w:pPr>
+        <w:rPr>
+          <w:sz w:val="28"/>
+          <w:szCs w:val="28"/>
+        </w:rPr>
+      </w:pPr>
+      <w:r>
+        <w:rPr>
+          <w:sz w:val="28"/>
+          <w:szCs w:val="28"/>
+        </w:rPr>
+        <w:t>I’ve found a way to add cookie into the user’s computer.</w:t>
+      </w:r>
+      <w:r>
+        <w:rPr>
+          <w:sz w:val="28"/>
+          <w:szCs w:val="28"/>
+        </w:rPr>
+        <w:t xml:space="preserve"> </w:t>
+      </w:r>
+    </w:p>
+    <w:p>
+      <w:pPr>
+        <w:rPr>
+          <w:sz w:val="28"/>
+          <w:szCs w:val="28"/>
+        </w:rPr>
+      </w:pPr>
+      <w:r>
+        <w:rPr>
+          <w:sz w:val="28"/>
+          <w:szCs w:val="28"/>
+        </w:rPr>
+        <w:tab/>
+      </w:r>
+      <w:r>
+        <w:rPr>
+          <w:sz w:val="28"/>
+          <w:szCs w:val="28"/>
+        </w:rPr>
+        <w:t xml:space="preserve">I used </w:t>
+      </w:r>
+      <w:proofErr w:type="spellStart"/>
+      <w:r>
+        <w:rPr>
+          <w:b/>
+          <w:bCs/>
+          <w:sz w:val="28"/>
+          <w:szCs w:val="28"/>
+        </w:rPr>
+        <w:t>Response.Cookies.Append</w:t>
+      </w:r>
+      <w:proofErr w:type="spellEnd"/>
+      <w:r>
+        <w:rPr>
+          <w:b/>
+          <w:bCs/>
+          <w:sz w:val="28"/>
+          <w:szCs w:val="28"/>
+        </w:rPr>
+        <w:t>(string key, object value</w:t>
+      </w:r>
+      <w:r>
+        <w:rPr>
+          <w:b/>
+          <w:bCs/>
+          <w:sz w:val="28"/>
+          <w:szCs w:val="28"/>
+        </w:rPr>
+        <w:t xml:space="preserve">, </w:t>
+      </w:r>
+      <w:proofErr w:type="spellStart"/>
+      <w:r>
+        <w:rPr>
+          <w:b/>
+          <w:bCs/>
+          <w:sz w:val="28"/>
+          <w:szCs w:val="28"/>
+        </w:rPr>
+        <w:t>CookieOptions</w:t>
+      </w:r>
+      <w:proofErr w:type="spellEnd"/>
+      <w:r>
+        <w:rPr>
+          <w:b/>
+          <w:bCs/>
+          <w:sz w:val="28"/>
+          <w:szCs w:val="28"/>
+        </w:rPr>
+        <w:t xml:space="preserve"> options</w:t>
+      </w:r>
+      <w:r>
+        <w:rPr>
+          <w:b/>
+          <w:bCs/>
+          <w:sz w:val="28"/>
+          <w:szCs w:val="28"/>
+        </w:rPr>
+        <w:t>)</w:t>
+      </w:r>
+      <w:r>
+        <w:rPr>
+          <w:sz w:val="28"/>
+          <w:szCs w:val="28"/>
+        </w:rPr>
+        <w:t xml:space="preserve"> to add a new cookie with the name “</w:t>
+      </w:r>
+      <w:proofErr w:type="spellStart"/>
+      <w:r>
+        <w:rPr>
+          <w:sz w:val="28"/>
+          <w:szCs w:val="28"/>
+        </w:rPr>
+        <w:t>HasVisitedToday</w:t>
+      </w:r>
+      <w:proofErr w:type="spellEnd"/>
+      <w:r>
+        <w:rPr>
+          <w:sz w:val="28"/>
+          <w:szCs w:val="28"/>
+        </w:rPr>
+        <w:t>” into the user’s computer.</w:t>
+      </w:r>
+      <w:r>
+        <w:rPr>
+          <w:sz w:val="28"/>
+          <w:szCs w:val="28"/>
+        </w:rPr>
+        <w:t xml:space="preserve"> </w:t>
+      </w:r>
+    </w:p>
+    <w:p>
+      <w:pPr>
+        <w:rPr>
+          <w:sz w:val="28"/>
+          <w:szCs w:val="28"/>
+        </w:rPr>
+      </w:pPr>
+      <w:r>
+        <w:rPr>
+          <w:sz w:val="28"/>
+          <w:szCs w:val="28"/>
+        </w:rPr>
+        <w:tab/>
+        <w:t xml:space="preserve">The </w:t>
+      </w:r>
+      <w:proofErr w:type="spellStart"/>
+      <w:r>
+        <w:rPr>
+          <w:b/>
+          <w:bCs/>
+          <w:sz w:val="28"/>
+          <w:szCs w:val="28"/>
+        </w:rPr>
+        <w:t>CookieOptions</w:t>
+      </w:r>
+      <w:proofErr w:type="spellEnd"/>
+      <w:r>
+        <w:rPr>
+          <w:sz w:val="28"/>
+          <w:szCs w:val="28"/>
+        </w:rPr>
+        <w:t xml:space="preserve"> is to set options for the newly created cookie. In this demo, I used it to set the </w:t>
+      </w:r>
+      <w:r>
+        <w:rPr>
+          <w:b/>
+          <w:bCs/>
+          <w:sz w:val="28"/>
+          <w:szCs w:val="28"/>
+        </w:rPr>
+        <w:t>expiration</w:t>
+      </w:r>
+      <w:r>
+        <w:rPr>
+          <w:sz w:val="28"/>
+          <w:szCs w:val="28"/>
+        </w:rPr>
+        <w:t xml:space="preserve"> of the cookie to 5 minutes from now.</w:t>
+      </w:r>
+    </w:p>
+    <w:p>
+      <w:pPr>
+        <w:rPr>
+          <w:b/>
+          <w:bCs/>
+          <w:sz w:val="28"/>
+          <w:szCs w:val="28"/>
+        </w:rPr>
+      </w:pPr>
+      <w:r>
+        <w:rPr>
+          <w:i/>
+          <w:iCs/>
+          <w:sz w:val="28"/>
+          <w:szCs w:val="28"/>
+        </w:rPr>
+        <w:tab/>
+      </w:r>
+      <w:proofErr w:type="spellStart"/>
+      <w:r>
+        <w:rPr>
+          <w:b/>
+          <w:bCs/>
+          <w:sz w:val="28"/>
+          <w:szCs w:val="28"/>
+        </w:rPr>
+        <w:t>CookieOptions</w:t>
+      </w:r>
+      <w:proofErr w:type="spellEnd"/>
+      <w:r>
+        <w:rPr>
+          <w:b/>
+          <w:bCs/>
+          <w:sz w:val="28"/>
+          <w:szCs w:val="28"/>
+        </w:rPr>
+        <w:t xml:space="preserve"> options = new </w:t>
+      </w:r>
+      <w:proofErr w:type="spellStart"/>
+      <w:r>
+        <w:rPr>
+          <w:b/>
+          <w:bCs/>
+          <w:sz w:val="28"/>
+          <w:szCs w:val="28"/>
+        </w:rPr>
+        <w:t>CookieOptions</w:t>
+      </w:r>
+      <w:proofErr w:type="spellEnd"/>
+      <w:r>
+        <w:rPr>
+          <w:b/>
+          <w:bCs/>
+          <w:sz w:val="28"/>
+          <w:szCs w:val="28"/>
+        </w:rPr>
+        <w:t>();</w:t>
+      </w:r>
+    </w:p>
+    <w:p>
+      <w:pPr>
+        <w:rPr>
+          <w:b/>
+          <w:bCs/>
+          <w:sz w:val="28"/>
+          <w:szCs w:val="28"/>
+        </w:rPr>
+      </w:pPr>
+      <w:r>
+        <w:rPr>
+          <w:b/>
+          <w:bCs/>
+          <w:sz w:val="28"/>
+          <w:szCs w:val="28"/>
+        </w:rPr>
+        <w:tab/>
+      </w:r>
+      <w:proofErr w:type="spellStart"/>
+      <w:r>
+        <w:rPr>
+          <w:b/>
+          <w:bCs/>
+          <w:sz w:val="28"/>
+          <w:szCs w:val="28"/>
+        </w:rPr>
+        <w:t>options.Expires</w:t>
+      </w:r>
+      <w:proofErr w:type="spellEnd"/>
+      <w:r>
+        <w:rPr>
+          <w:b/>
+          <w:bCs/>
+          <w:sz w:val="28"/>
+          <w:szCs w:val="28"/>
+        </w:rPr>
+        <w:t xml:space="preserve"> = </w:t>
+      </w:r>
+      <w:proofErr w:type="spellStart"/>
+      <w:r>
+        <w:rPr>
+          <w:b/>
+          <w:bCs/>
+          <w:sz w:val="28"/>
+          <w:szCs w:val="28"/>
+        </w:rPr>
+        <w:t>DateTime.Now.AddMinutes</w:t>
+      </w:r>
+      <w:proofErr w:type="spellEnd"/>
+      <w:r>
+        <w:rPr>
+          <w:b/>
+          <w:bCs/>
+          <w:sz w:val="28"/>
+          <w:szCs w:val="28"/>
+        </w:rPr>
+        <w:t>(5);</w:t>
+      </w:r>
+    </w:p>
+    <w:p>
+      <w:pPr>
+        <w:rPr>
+          <w:sz w:val="28"/>
+          <w:szCs w:val="28"/>
+        </w:rPr>
+      </w:pPr>
+      <w:r>
+        <w:rPr>
+          <w:sz w:val="28"/>
+          <w:szCs w:val="28"/>
+        </w:rPr>
+        <w:t>This marks the success of component 1</w:t>
+      </w:r>
+    </w:p>
+    <w:p>
+      <w:pPr>
+        <w:rPr>
+          <w:sz w:val="28"/>
+          <w:szCs w:val="28"/>
+        </w:rPr>
+      </w:pPr>
+      <w:r>
+        <w:rPr>
+          <w:sz w:val="28"/>
+          <w:szCs w:val="28"/>
+        </w:rPr>
+        <w:t xml:space="preserve">Then I add the </w:t>
+      </w:r>
+      <w:r>
+        <w:rPr>
+          <w:i/>
+          <w:iCs/>
+          <w:sz w:val="28"/>
+          <w:szCs w:val="28"/>
+        </w:rPr>
+        <w:t>what I call a record</w:t>
+      </w:r>
+      <w:r>
+        <w:rPr>
+          <w:sz w:val="28"/>
+          <w:szCs w:val="28"/>
+        </w:rPr>
+        <w:t xml:space="preserve"> into the database. The database schema consist of a table named </w:t>
+      </w:r>
+      <w:proofErr w:type="spellStart"/>
+      <w:r>
+        <w:rPr>
+          <w:b/>
+          <w:bCs/>
+          <w:sz w:val="28"/>
+          <w:szCs w:val="28"/>
+        </w:rPr>
+        <w:t>WebsiteStatistics</w:t>
+      </w:r>
+      <w:proofErr w:type="spellEnd"/>
+      <w:r>
+        <w:rPr>
+          <w:sz w:val="28"/>
+          <w:szCs w:val="28"/>
+        </w:rPr>
+        <w:t xml:space="preserve"> with 3 columns </w:t>
+      </w:r>
+      <w:r>
+        <w:rPr>
+          <w:b/>
+          <w:bCs/>
+          <w:sz w:val="28"/>
+          <w:szCs w:val="28"/>
+        </w:rPr>
+        <w:t xml:space="preserve">(Date, </w:t>
+      </w:r>
+      <w:proofErr w:type="spellStart"/>
+      <w:r>
+        <w:rPr>
+          <w:b/>
+          <w:bCs/>
+          <w:sz w:val="28"/>
+          <w:szCs w:val="28"/>
+        </w:rPr>
+        <w:t>VisitCount</w:t>
+      </w:r>
+      <w:proofErr w:type="spellEnd"/>
+      <w:r>
+        <w:rPr>
+          <w:b/>
+          <w:bCs/>
+          <w:sz w:val="28"/>
+          <w:szCs w:val="28"/>
+        </w:rPr>
+        <w:t xml:space="preserve">, </w:t>
+      </w:r>
+      <w:proofErr w:type="spellStart"/>
+      <w:r>
+        <w:rPr>
+          <w:b/>
+          <w:bCs/>
+          <w:sz w:val="28"/>
+          <w:szCs w:val="28"/>
+        </w:rPr>
+        <w:t>NewAccountCount</w:t>
+      </w:r>
+      <w:proofErr w:type="spellEnd"/>
+      <w:r>
+        <w:rPr>
+          <w:b/>
+          <w:bCs/>
+          <w:sz w:val="28"/>
+          <w:szCs w:val="28"/>
+        </w:rPr>
+        <w:t xml:space="preserve">) </w:t>
+      </w:r>
+      <w:r>
+        <w:rPr>
+          <w:sz w:val="28"/>
+          <w:szCs w:val="28"/>
+        </w:rPr>
+        <w:t xml:space="preserve">with the </w:t>
+      </w:r>
+      <w:r>
+        <w:rPr>
+          <w:b/>
+          <w:bCs/>
+          <w:sz w:val="28"/>
+          <w:szCs w:val="28"/>
+        </w:rPr>
+        <w:t>Date</w:t>
+      </w:r>
+      <w:r>
+        <w:rPr>
+          <w:sz w:val="28"/>
+          <w:szCs w:val="28"/>
+        </w:rPr>
+        <w:t xml:space="preserve"> being the primary key.</w:t>
+      </w:r>
+    </w:p>
+    <w:p>
+      <w:pPr>
+        <w:rPr>
+          <w:sz w:val="28"/>
+          <w:szCs w:val="28"/>
+        </w:rPr>
+      </w:pPr>
+    </w:p>
+    <w:p>
+      <w:pPr>
+        <w:rPr>
+          <w:sz w:val="28"/>
+          <w:szCs w:val="28"/>
+        </w:rPr>
+      </w:pPr>
     </w:p>
     <w:sectPr>
       <w:pgSz w:w="12240" w:h="15840"/>
@@ -907,6 +1374,58 @@
       <w:contextualSpacing/>
     </w:pPr>
   </w:style>
+  <w:style w:type="paragraph" w:styleId="Title">
+    <w:name w:val="Title"/>
+    <w:basedOn w:val="Normal"/>
+    <w:next w:val="Normal"/>
+    <w:link w:val="TitleChar"/>
+    <w:uiPriority w:val="10"/>
+    <w:qFormat/>
+    <w:rsid w:val="00186001"/>
+    <w:pPr>
+      <w:spacing w:after="0" w:line="240" w:lineRule="auto"/>
+      <w:contextualSpacing/>
+    </w:pPr>
+    <w:rPr>
+      <w:rFonts w:asciiTheme="majorHAnsi" w:eastAsiaTheme="majorEastAsia" w:hAnsiTheme="majorHAnsi" w:cstheme="majorBidi"/>
+      <w:spacing w:val="-10"/>
+      <w:kern w:val="28"/>
+      <w:sz w:val="56"/>
+      <w:szCs w:val="56"/>
+    </w:rPr>
+  </w:style>
+  <w:style w:type="character" w:customStyle="1" w:styleId="TitleChar">
+    <w:name w:val="Title Char"/>
+    <w:basedOn w:val="DefaultParagraphFont"/>
+    <w:link w:val="Title"/>
+    <w:uiPriority w:val="10"/>
+    <w:rsid w:val="00186001"/>
+    <w:rPr>
+      <w:rFonts w:asciiTheme="majorHAnsi" w:eastAsiaTheme="majorEastAsia" w:hAnsiTheme="majorHAnsi" w:cstheme="majorBidi"/>
+      <w:spacing w:val="-10"/>
+      <w:kern w:val="28"/>
+      <w:sz w:val="56"/>
+      <w:szCs w:val="56"/>
+    </w:rPr>
+  </w:style>
+  <w:style w:type="paragraph" w:styleId="Date">
+    <w:name w:val="Date"/>
+    <w:basedOn w:val="Normal"/>
+    <w:next w:val="Normal"/>
+    <w:link w:val="DateChar"/>
+    <w:uiPriority w:val="99"/>
+    <w:semiHidden/>
+    <w:unhideWhenUsed/>
+    <w:rsid w:val="00B62F89"/>
+  </w:style>
+  <w:style w:type="character" w:customStyle="1" w:styleId="DateChar">
+    <w:name w:val="Date Char"/>
+    <w:basedOn w:val="DefaultParagraphFont"/>
+    <w:link w:val="Date"/>
+    <w:uiPriority w:val="99"/>
+    <w:semiHidden/>
+    <w:rsid w:val="00B62F89"/>
+  </w:style>
 </w:styles>
 </file>
 

</xml_diff>